<commit_message>
SOP md template, runbook updates
</commit_message>
<xml_diff>
--- a/docs/Data flow runbook template.docx
+++ b/docs/Data flow runbook template.docx
@@ -27,6 +27,7 @@
           <w:docPartUnique/>
         </w:docPartObj>
       </w:sdtPr>
+      <w:sdtEndPr/>
       <w:sdtContent>
         <w:p>
           <w:pPr>
@@ -4851,8 +4852,6 @@
         </w:rPr>
         <w:br w:type="page"/>
       </w:r>
-      <w:bookmarkStart w:id="2" w:name="_GoBack"/>
-      <w:bookmarkEnd w:id="2"/>
     </w:p>
     <w:p>
       <w:pPr>
@@ -4861,14 +4860,14 @@
           <w:lang w:val="en-US"/>
         </w:rPr>
       </w:pPr>
-      <w:bookmarkStart w:id="3" w:name="_Toc5088407"/>
+      <w:bookmarkStart w:id="2" w:name="_Toc5088407"/>
       <w:proofErr w:type="spellStart"/>
       <w:r>
         <w:lastRenderedPageBreak/>
         <w:t>Introduction</w:t>
       </w:r>
       <w:bookmarkEnd w:id="1"/>
-      <w:bookmarkEnd w:id="3"/>
+      <w:bookmarkEnd w:id="2"/>
       <w:proofErr w:type="spellEnd"/>
     </w:p>
     <w:p>
@@ -4878,11 +4877,11 @@
           <w:lang w:val="en-US"/>
         </w:rPr>
       </w:pPr>
-      <w:bookmarkStart w:id="4" w:name="_Toc5088408"/>
+      <w:bookmarkStart w:id="3" w:name="_Toc5088408"/>
       <w:r>
         <w:t>Purpose</w:t>
       </w:r>
-      <w:bookmarkEnd w:id="4"/>
+      <w:bookmarkEnd w:id="3"/>
     </w:p>
     <w:p>
       <w:pPr>
@@ -4980,11 +4979,11 @@
           <w:lang w:val="en-US"/>
         </w:rPr>
       </w:pPr>
-      <w:bookmarkStart w:id="5" w:name="_Toc5088409"/>
+      <w:bookmarkStart w:id="4" w:name="_Toc5088409"/>
       <w:r>
         <w:t>Scope</w:t>
       </w:r>
-      <w:bookmarkEnd w:id="5"/>
+      <w:bookmarkEnd w:id="4"/>
     </w:p>
     <w:tbl>
       <w:tblPr>
@@ -5104,7 +5103,6 @@
               </w:rPr>
               <w:t>&lt;</w:t>
             </w:r>
-            <w:proofErr w:type="gramStart"/>
             <w:r>
               <w:rPr>
                 <w:sz w:val="18"/>
@@ -5112,17 +5110,7 @@
                 <w:highlight w:val="yellow"/>
                 <w:lang w:val="en-US"/>
               </w:rPr>
-              <w:t>brief summary</w:t>
-            </w:r>
-            <w:proofErr w:type="gramEnd"/>
-            <w:r>
-              <w:rPr>
-                <w:sz w:val="18"/>
-                <w:szCs w:val="18"/>
-                <w:highlight w:val="yellow"/>
-                <w:lang w:val="en-US"/>
-              </w:rPr>
-              <w:t xml:space="preserve"> of functionality including data transfer type and frequency</w:t>
+              <w:t>brief summary of functionality including data transfer type and frequency</w:t>
             </w:r>
             <w:r>
               <w:rPr>
@@ -5376,7 +5364,7 @@
           <w:lang w:val="en-US"/>
         </w:rPr>
       </w:pPr>
-      <w:bookmarkStart w:id="6" w:name="_Toc5088410"/>
+      <w:bookmarkStart w:id="5" w:name="_Toc5088410"/>
       <w:r>
         <w:t xml:space="preserve">Authoring </w:t>
       </w:r>
@@ -5384,7 +5372,7 @@
       <w:r>
         <w:t>rules</w:t>
       </w:r>
-      <w:bookmarkEnd w:id="6"/>
+      <w:bookmarkEnd w:id="5"/>
       <w:proofErr w:type="spellEnd"/>
     </w:p>
     <w:p>
@@ -5555,11 +5543,11 @@
           <w:lang w:val="en-US"/>
         </w:rPr>
       </w:pPr>
-      <w:bookmarkStart w:id="7" w:name="_Toc5088411"/>
+      <w:bookmarkStart w:id="6" w:name="_Toc5088411"/>
       <w:r>
         <w:t>Legal</w:t>
       </w:r>
-      <w:bookmarkEnd w:id="7"/>
+      <w:bookmarkEnd w:id="6"/>
     </w:p>
     <w:p>
       <w:pPr>
@@ -5610,25 +5598,7 @@
           <w:szCs w:val="18"/>
           <w:lang w:val="en-US"/>
         </w:rPr>
-        <w:t xml:space="preserve"> shall be handled according to </w:t>
-      </w:r>
-      <w:proofErr w:type="spellStart"/>
-      <w:r>
-        <w:rPr>
-          <w:sz w:val="18"/>
-          <w:szCs w:val="18"/>
-          <w:lang w:val="en-US"/>
-        </w:rPr>
-        <w:t>Equinor’s</w:t>
-      </w:r>
-      <w:proofErr w:type="spellEnd"/>
-      <w:r>
-        <w:rPr>
-          <w:sz w:val="18"/>
-          <w:szCs w:val="18"/>
-          <w:lang w:val="en-US"/>
-        </w:rPr>
-        <w:t xml:space="preserve"> information classification scheme.</w:t>
+        <w:t xml:space="preserve"> shall be handled according to Equinor’s information classification scheme.</w:t>
       </w:r>
     </w:p>
     <w:p>
@@ -5657,14 +5627,14 @@
           <w:lang w:val="en-US"/>
         </w:rPr>
       </w:pPr>
-      <w:bookmarkStart w:id="8" w:name="_Toc441048186"/>
-      <w:bookmarkStart w:id="9" w:name="_Toc5088412"/>
+      <w:bookmarkStart w:id="7" w:name="_Toc441048186"/>
+      <w:bookmarkStart w:id="8" w:name="_Toc5088412"/>
       <w:r>
         <w:lastRenderedPageBreak/>
         <w:t>Architecture</w:t>
       </w:r>
+      <w:bookmarkEnd w:id="7"/>
       <w:bookmarkEnd w:id="8"/>
-      <w:bookmarkEnd w:id="9"/>
     </w:p>
     <w:p>
       <w:pPr>
@@ -5673,41 +5643,41 @@
           <w:lang w:val="en-US"/>
         </w:rPr>
       </w:pPr>
-      <w:bookmarkStart w:id="10" w:name="_Architecture_overview"/>
+      <w:bookmarkStart w:id="9" w:name="_Architecture_overview"/>
+      <w:bookmarkStart w:id="10" w:name="_Toc5088413"/>
       <w:bookmarkStart w:id="11" w:name="_Toc441048187"/>
-      <w:bookmarkStart w:id="12" w:name="_Toc5088413"/>
+      <w:bookmarkEnd w:id="9"/>
+      <w:r>
+        <w:rPr>
+          <w:lang w:val="en-US"/>
+        </w:rPr>
+        <w:t>A</w:t>
+      </w:r>
+      <w:r>
+        <w:rPr>
+          <w:lang w:val="en-US"/>
+        </w:rPr>
+        <w:t>rchitecture</w:t>
+      </w:r>
+      <w:r>
+        <w:rPr>
+          <w:lang w:val="en-US"/>
+        </w:rPr>
+        <w:t xml:space="preserve"> </w:t>
+      </w:r>
+      <w:r>
+        <w:rPr>
+          <w:lang w:val="en-US"/>
+        </w:rPr>
+        <w:t>o</w:t>
+      </w:r>
+      <w:r>
+        <w:rPr>
+          <w:lang w:val="en-US"/>
+        </w:rPr>
+        <w:t>verview</w:t>
+      </w:r>
       <w:bookmarkEnd w:id="10"/>
-      <w:r>
-        <w:rPr>
-          <w:lang w:val="en-US"/>
-        </w:rPr>
-        <w:t>A</w:t>
-      </w:r>
-      <w:r>
-        <w:rPr>
-          <w:lang w:val="en-US"/>
-        </w:rPr>
-        <w:t>rchitecture</w:t>
-      </w:r>
-      <w:r>
-        <w:rPr>
-          <w:lang w:val="en-US"/>
-        </w:rPr>
-        <w:t xml:space="preserve"> </w:t>
-      </w:r>
-      <w:r>
-        <w:rPr>
-          <w:lang w:val="en-US"/>
-        </w:rPr>
-        <w:t>o</w:t>
-      </w:r>
-      <w:r>
-        <w:rPr>
-          <w:lang w:val="en-US"/>
-        </w:rPr>
-        <w:t>verview</w:t>
-      </w:r>
-      <w:bookmarkEnd w:id="12"/>
     </w:p>
     <w:p>
       <w:pPr>
@@ -6915,12 +6885,12 @@
           <w:lang w:val="en-US"/>
         </w:rPr>
       </w:pPr>
-      <w:bookmarkStart w:id="13" w:name="_Toc5088414"/>
+      <w:bookmarkStart w:id="12" w:name="_Toc5088414"/>
       <w:r>
         <w:t>Hardware</w:t>
       </w:r>
       <w:bookmarkEnd w:id="11"/>
-      <w:bookmarkEnd w:id="13"/>
+      <w:bookmarkEnd w:id="12"/>
     </w:p>
     <w:p>
       <w:pPr>
@@ -7021,13 +6991,13 @@
           <w:lang w:val="en-US"/>
         </w:rPr>
       </w:pPr>
-      <w:bookmarkStart w:id="14" w:name="_Software"/>
-      <w:bookmarkStart w:id="15" w:name="_Toc5088415"/>
+      <w:bookmarkStart w:id="13" w:name="_Software"/>
+      <w:bookmarkStart w:id="14" w:name="_Toc5088415"/>
+      <w:bookmarkEnd w:id="13"/>
+      <w:r>
+        <w:t>Software</w:t>
+      </w:r>
       <w:bookmarkEnd w:id="14"/>
-      <w:r>
-        <w:t>Software</w:t>
-      </w:r>
-      <w:bookmarkEnd w:id="15"/>
     </w:p>
     <w:tbl>
       <w:tblPr>
@@ -8851,11 +8821,11 @@
       <w:pPr>
         <w:pStyle w:val="Heading2"/>
       </w:pPr>
-      <w:bookmarkStart w:id="16" w:name="_Toc5088416"/>
+      <w:bookmarkStart w:id="15" w:name="_Toc5088416"/>
       <w:r>
         <w:t>Information</w:t>
       </w:r>
-      <w:bookmarkEnd w:id="16"/>
+      <w:bookmarkEnd w:id="15"/>
     </w:p>
     <w:tbl>
       <w:tblPr>
@@ -9415,7 +9385,7 @@
         </w:rPr>
         <w:t xml:space="preserve">The diagram is copied from </w:t>
       </w:r>
-      <w:hyperlink r:id="rId9" w:history="1">
+      <w:hyperlink r:id="rId13" w:history="1">
         <w:proofErr w:type="spellStart"/>
         <w:r>
           <w:rPr>
@@ -9461,8 +9431,8 @@
         </w:rPr>
         <w:t xml:space="preserve"> in Google Chrome)</w:t>
       </w:r>
-      <w:bookmarkStart w:id="17" w:name="_Interfaces_and_dependencies"/>
-      <w:bookmarkEnd w:id="17"/>
+      <w:bookmarkStart w:id="16" w:name="_Interfaces_and_dependencies"/>
+      <w:bookmarkEnd w:id="16"/>
       <w:r>
         <w:rPr>
           <w:sz w:val="18"/>
@@ -9518,23 +9488,23 @@
           <w:lang w:val="en-US"/>
         </w:rPr>
       </w:pPr>
-      <w:bookmarkStart w:id="18" w:name="_Interfaces_and_dependencies_1"/>
-      <w:bookmarkStart w:id="19" w:name="_Toc5088417"/>
+      <w:bookmarkStart w:id="17" w:name="_Interfaces_and_dependencies_1"/>
+      <w:bookmarkStart w:id="18" w:name="_Toc5088417"/>
+      <w:bookmarkEnd w:id="17"/>
+      <w:r>
+        <w:rPr>
+          <w:lang w:val="en-US"/>
+        </w:rPr>
+        <w:t xml:space="preserve">Interfaces and </w:t>
+      </w:r>
+      <w:proofErr w:type="spellStart"/>
+      <w:r>
+        <w:t>d</w:t>
+      </w:r>
+      <w:r>
+        <w:t>ependencies</w:t>
+      </w:r>
       <w:bookmarkEnd w:id="18"/>
-      <w:r>
-        <w:rPr>
-          <w:lang w:val="en-US"/>
-        </w:rPr>
-        <w:t xml:space="preserve">Interfaces and </w:t>
-      </w:r>
-      <w:proofErr w:type="spellStart"/>
-      <w:r>
-        <w:t>d</w:t>
-      </w:r>
-      <w:r>
-        <w:t>ependencies</w:t>
-      </w:r>
-      <w:bookmarkEnd w:id="19"/>
       <w:proofErr w:type="spellEnd"/>
     </w:p>
     <w:p>
@@ -11105,7 +11075,7 @@
           <w:lang w:val="en-US"/>
         </w:rPr>
       </w:pPr>
-      <w:bookmarkStart w:id="20" w:name="_Toc5088418"/>
+      <w:bookmarkStart w:id="19" w:name="_Toc5088418"/>
       <w:r>
         <w:rPr>
           <w:lang w:val="en-US"/>
@@ -11139,7 +11109,7 @@
         </w:rPr>
         <w:t>ssurance</w:t>
       </w:r>
-      <w:bookmarkEnd w:id="20"/>
+      <w:bookmarkEnd w:id="19"/>
     </w:p>
     <w:p>
       <w:pPr>
@@ -11283,7 +11253,7 @@
         </w:rPr>
         <w:t xml:space="preserve">The </w:t>
       </w:r>
-      <w:hyperlink r:id="rId10" w:history="1">
+      <w:hyperlink r:id="rId14" w:history="1">
         <w:r>
           <w:rPr>
             <w:rStyle w:val="Hyperlink"/>
@@ -11318,12 +11288,12 @@
           <w:lang w:val="en-US"/>
         </w:rPr>
       </w:pPr>
-      <w:bookmarkStart w:id="21" w:name="_Toc5088419"/>
+      <w:bookmarkStart w:id="20" w:name="_Toc5088419"/>
       <w:proofErr w:type="spellStart"/>
       <w:r>
         <w:t>Configuration</w:t>
       </w:r>
-      <w:bookmarkEnd w:id="21"/>
+      <w:bookmarkEnd w:id="20"/>
       <w:proofErr w:type="spellEnd"/>
     </w:p>
     <w:p>
@@ -11333,23 +11303,23 @@
           <w:lang w:val="en-US"/>
         </w:rPr>
       </w:pPr>
-      <w:bookmarkStart w:id="22" w:name="_System_configuration"/>
-      <w:bookmarkStart w:id="23" w:name="_Toc5088420"/>
+      <w:bookmarkStart w:id="21" w:name="_System_configuration"/>
+      <w:bookmarkStart w:id="22" w:name="_Toc5088420"/>
+      <w:bookmarkEnd w:id="21"/>
+      <w:r>
+        <w:rPr>
+          <w:lang w:val="en-US"/>
+        </w:rPr>
+        <w:t xml:space="preserve">System </w:t>
+      </w:r>
+      <w:proofErr w:type="spellStart"/>
+      <w:r>
+        <w:t>c</w:t>
+      </w:r>
+      <w:r>
+        <w:t>onfiguration</w:t>
+      </w:r>
       <w:bookmarkEnd w:id="22"/>
-      <w:r>
-        <w:rPr>
-          <w:lang w:val="en-US"/>
-        </w:rPr>
-        <w:t xml:space="preserve">System </w:t>
-      </w:r>
-      <w:proofErr w:type="spellStart"/>
-      <w:r>
-        <w:t>c</w:t>
-      </w:r>
-      <w:r>
-        <w:t>onfiguration</w:t>
-      </w:r>
-      <w:bookmarkEnd w:id="23"/>
       <w:proofErr w:type="spellEnd"/>
     </w:p>
     <w:tbl>
@@ -11604,8 +11574,8 @@
           <w:lang w:val="en-US"/>
         </w:rPr>
       </w:pPr>
-      <w:bookmarkStart w:id="24" w:name="_Security_configuration"/>
-      <w:bookmarkEnd w:id="24"/>
+      <w:bookmarkStart w:id="23" w:name="_Security_configuration"/>
+      <w:bookmarkEnd w:id="23"/>
     </w:p>
     <w:tbl>
       <w:tblPr>
@@ -12597,7 +12567,7 @@
           <w:lang w:val="en-US"/>
         </w:rPr>
       </w:pPr>
-      <w:bookmarkStart w:id="25" w:name="_Toc5088421"/>
+      <w:bookmarkStart w:id="24" w:name="_Toc5088421"/>
       <w:r>
         <w:rPr>
           <w:lang w:val="en-US"/>
@@ -12611,7 +12581,7 @@
       <w:r>
         <w:t>onfiguration</w:t>
       </w:r>
-      <w:bookmarkEnd w:id="25"/>
+      <w:bookmarkEnd w:id="24"/>
       <w:proofErr w:type="spellEnd"/>
     </w:p>
     <w:tbl>
@@ -13205,42 +13175,42 @@
           <w:lang w:val="en-US"/>
         </w:rPr>
       </w:pPr>
-      <w:bookmarkStart w:id="26" w:name="_Toc5088422"/>
+      <w:bookmarkStart w:id="25" w:name="_Toc5088422"/>
       <w:r>
         <w:t>Operations</w:t>
+      </w:r>
+      <w:bookmarkEnd w:id="25"/>
+    </w:p>
+    <w:p>
+      <w:pPr>
+        <w:pStyle w:val="Heading2"/>
+        <w:rPr>
+          <w:lang w:val="en-US"/>
+        </w:rPr>
+      </w:pPr>
+      <w:bookmarkStart w:id="26" w:name="_Toc5088423"/>
+      <w:r>
+        <w:rPr>
+          <w:lang w:val="en-US"/>
+        </w:rPr>
+        <w:t xml:space="preserve">Change </w:t>
+      </w:r>
+      <w:r>
+        <w:t>m</w:t>
+      </w:r>
+      <w:r>
+        <w:t>anagement</w:t>
       </w:r>
       <w:bookmarkEnd w:id="26"/>
     </w:p>
     <w:p>
       <w:pPr>
-        <w:pStyle w:val="Heading2"/>
-        <w:rPr>
+        <w:rPr>
+          <w:sz w:val="18"/>
+          <w:szCs w:val="18"/>
           <w:lang w:val="en-US"/>
         </w:rPr>
       </w:pPr>
-      <w:bookmarkStart w:id="27" w:name="_Toc5088423"/>
-      <w:r>
-        <w:rPr>
-          <w:lang w:val="en-US"/>
-        </w:rPr>
-        <w:t xml:space="preserve">Change </w:t>
-      </w:r>
-      <w:r>
-        <w:t>m</w:t>
-      </w:r>
-      <w:r>
-        <w:t>anagement</w:t>
-      </w:r>
-      <w:bookmarkEnd w:id="27"/>
-    </w:p>
-    <w:p>
-      <w:pPr>
-        <w:rPr>
-          <w:sz w:val="18"/>
-          <w:szCs w:val="18"/>
-          <w:lang w:val="en-US"/>
-        </w:rPr>
-      </w:pPr>
       <w:r>
         <w:rPr>
           <w:sz w:val="18"/>
@@ -13281,7 +13251,7 @@
         </w:rPr>
         <w:t xml:space="preserve">The </w:t>
       </w:r>
-      <w:hyperlink r:id="rId11" w:history="1">
+      <w:hyperlink r:id="rId15" w:history="1">
         <w:r>
           <w:rPr>
             <w:rStyle w:val="Hyperlink"/>
@@ -13957,7 +13927,7 @@
           <w:lang w:val="en-US"/>
         </w:rPr>
       </w:pPr>
-      <w:bookmarkStart w:id="28" w:name="_Toc5088424"/>
+      <w:bookmarkStart w:id="27" w:name="_Toc5088424"/>
       <w:r>
         <w:rPr>
           <w:lang w:val="en-US"/>
@@ -13970,7 +13940,7 @@
       <w:r>
         <w:t>anagement</w:t>
       </w:r>
-      <w:bookmarkEnd w:id="28"/>
+      <w:bookmarkEnd w:id="27"/>
     </w:p>
     <w:p>
       <w:pPr>
@@ -14176,7 +14146,7 @@
           <w:lang w:val="en-US"/>
         </w:rPr>
       </w:pPr>
-      <w:bookmarkStart w:id="29" w:name="_Toc5088425"/>
+      <w:bookmarkStart w:id="28" w:name="_Toc5088425"/>
       <w:r>
         <w:rPr>
           <w:lang w:val="en-US"/>
@@ -14190,7 +14160,7 @@
       <w:r>
         <w:t>onitoring</w:t>
       </w:r>
-      <w:bookmarkEnd w:id="29"/>
+      <w:bookmarkEnd w:id="28"/>
       <w:proofErr w:type="spellEnd"/>
     </w:p>
     <w:p>
@@ -14217,7 +14187,7 @@
           <w:lang w:val="en-US"/>
         </w:rPr>
       </w:pPr>
-      <w:bookmarkStart w:id="30" w:name="_Toc5088426"/>
+      <w:bookmarkStart w:id="29" w:name="_Toc5088426"/>
       <w:r>
         <w:rPr>
           <w:lang w:val="en-US"/>
@@ -14232,7 +14202,7 @@
       <w:r>
         <w:t>pdates</w:t>
       </w:r>
-      <w:bookmarkEnd w:id="30"/>
+      <w:bookmarkEnd w:id="29"/>
       <w:proofErr w:type="spellEnd"/>
     </w:p>
     <w:p>
@@ -14329,7 +14299,7 @@
           <w:lang w:val="en-US"/>
         </w:rPr>
       </w:pPr>
-      <w:bookmarkStart w:id="31" w:name="_Toc5088427"/>
+      <w:bookmarkStart w:id="30" w:name="_Toc5088427"/>
       <w:r>
         <w:rPr>
           <w:lang w:val="en-US"/>
@@ -14342,7 +14312,7 @@
       <w:r>
         <w:t>anagement</w:t>
       </w:r>
-      <w:bookmarkEnd w:id="31"/>
+      <w:bookmarkEnd w:id="30"/>
     </w:p>
     <w:p>
       <w:pPr>
@@ -14395,7 +14365,7 @@
           <w:lang w:val="en-US"/>
         </w:rPr>
       </w:pPr>
-      <w:bookmarkStart w:id="32" w:name="_Toc5088428"/>
+      <w:bookmarkStart w:id="31" w:name="_Toc5088428"/>
       <w:r>
         <w:rPr>
           <w:lang w:val="en-US"/>
@@ -14414,7 +14384,7 @@
         </w:rPr>
         <w:t>estore</w:t>
       </w:r>
-      <w:bookmarkEnd w:id="32"/>
+      <w:bookmarkEnd w:id="31"/>
     </w:p>
     <w:p>
       <w:pPr>
@@ -14440,12 +14410,12 @@
           <w:lang w:val="en-US"/>
         </w:rPr>
       </w:pPr>
-      <w:bookmarkStart w:id="33" w:name="_Toc5088429"/>
+      <w:bookmarkStart w:id="32" w:name="_Toc5088429"/>
       <w:proofErr w:type="spellStart"/>
       <w:r>
         <w:t>Decommissioning</w:t>
       </w:r>
-      <w:bookmarkEnd w:id="33"/>
+      <w:bookmarkEnd w:id="32"/>
       <w:proofErr w:type="spellEnd"/>
     </w:p>
     <w:p>
@@ -14504,14 +14474,14 @@
           <w:lang w:val="en-US"/>
         </w:rPr>
       </w:pPr>
-      <w:bookmarkStart w:id="34" w:name="_Toc5088430"/>
+      <w:bookmarkStart w:id="33" w:name="_Toc5088430"/>
       <w:r>
         <w:rPr>
           <w:lang w:val="en-US"/>
         </w:rPr>
         <w:t>Troubleshooting</w:t>
       </w:r>
-      <w:bookmarkEnd w:id="34"/>
+      <w:bookmarkEnd w:id="33"/>
     </w:p>
     <w:p>
       <w:pPr>
@@ -14899,11 +14869,11 @@
           <w:lang w:val="en-US"/>
         </w:rPr>
       </w:pPr>
-      <w:bookmarkStart w:id="35" w:name="_Toc5088431"/>
+      <w:bookmarkStart w:id="34" w:name="_Toc5088431"/>
       <w:r>
         <w:t>Security</w:t>
       </w:r>
-      <w:bookmarkEnd w:id="35"/>
+      <w:bookmarkEnd w:id="34"/>
     </w:p>
     <w:p>
       <w:pPr>
@@ -14912,7 +14882,7 @@
           <w:lang w:val="en-US"/>
         </w:rPr>
       </w:pPr>
-      <w:bookmarkStart w:id="36" w:name="_Toc5088432"/>
+      <w:bookmarkStart w:id="35" w:name="_Toc5088432"/>
       <w:r>
         <w:rPr>
           <w:lang w:val="en-US"/>
@@ -14926,7 +14896,7 @@
       <w:r>
         <w:t>ssessment</w:t>
       </w:r>
-      <w:bookmarkEnd w:id="36"/>
+      <w:bookmarkEnd w:id="35"/>
       <w:proofErr w:type="spellEnd"/>
     </w:p>
     <w:p>
@@ -14953,7 +14923,7 @@
         </w:rPr>
         <w:t xml:space="preserve">ecurity risk assessment (SRA) has been done for all software components used. See </w:t>
       </w:r>
-      <w:hyperlink r:id="rId12" w:history="1">
+      <w:hyperlink r:id="rId16" w:history="1">
         <w:r>
           <w:rPr>
             <w:rStyle w:val="Hyperlink"/>
@@ -14980,7 +14950,7 @@
           <w:lang w:val="en-US"/>
         </w:rPr>
       </w:pPr>
-      <w:bookmarkStart w:id="37" w:name="_Toc5088433"/>
+      <w:bookmarkStart w:id="36" w:name="_Toc5088433"/>
       <w:r>
         <w:rPr>
           <w:lang w:val="en-US"/>
@@ -14994,7 +14964,7 @@
       <w:r>
         <w:t>ssessment</w:t>
       </w:r>
-      <w:bookmarkEnd w:id="37"/>
+      <w:bookmarkEnd w:id="36"/>
       <w:proofErr w:type="spellEnd"/>
     </w:p>
     <w:p>
@@ -15013,7 +14983,7 @@
         </w:rPr>
         <w:t xml:space="preserve">Refer to </w:t>
       </w:r>
-      <w:hyperlink r:id="rId13" w:history="1">
+      <w:hyperlink r:id="rId17" w:history="1">
         <w:r>
           <w:rPr>
             <w:rStyle w:val="Hyperlink"/>
@@ -15040,7 +15010,7 @@
           <w:lang w:val="en-US"/>
         </w:rPr>
       </w:pPr>
-      <w:bookmarkStart w:id="38" w:name="_Toc5088434"/>
+      <w:bookmarkStart w:id="37" w:name="_Toc5088434"/>
       <w:r>
         <w:rPr>
           <w:lang w:val="en-US"/>
@@ -15059,7 +15029,7 @@
         </w:rPr>
         <w:t>pdates</w:t>
       </w:r>
-      <w:bookmarkEnd w:id="38"/>
+      <w:bookmarkEnd w:id="37"/>
     </w:p>
     <w:p>
       <w:pPr>
@@ -15085,7 +15055,7 @@
         </w:rPr>
         <w:t xml:space="preserve"> </w:t>
       </w:r>
-      <w:hyperlink r:id="rId14" w:history="1">
+      <w:hyperlink r:id="rId18" w:history="1">
         <w:r>
           <w:rPr>
             <w:rStyle w:val="Hyperlink"/>
@@ -15112,7 +15082,7 @@
           <w:lang w:val="en-US"/>
         </w:rPr>
       </w:pPr>
-      <w:bookmarkStart w:id="39" w:name="_Toc5088435"/>
+      <w:bookmarkStart w:id="38" w:name="_Toc5088435"/>
       <w:r>
         <w:rPr>
           <w:lang w:val="en-US"/>
@@ -15126,7 +15096,7 @@
       <w:r>
         <w:t>onitoring</w:t>
       </w:r>
-      <w:bookmarkEnd w:id="39"/>
+      <w:bookmarkEnd w:id="38"/>
       <w:proofErr w:type="spellEnd"/>
     </w:p>
     <w:p>
@@ -15161,7 +15131,7 @@
           <w:lang w:val="en-US"/>
         </w:rPr>
       </w:pPr>
-      <w:bookmarkStart w:id="40" w:name="_Toc5088436"/>
+      <w:bookmarkStart w:id="39" w:name="_Toc5088436"/>
       <w:r>
         <w:rPr>
           <w:lang w:val="en-US"/>
@@ -15174,7 +15144,7 @@
       <w:r>
         <w:t>andling</w:t>
       </w:r>
-      <w:bookmarkEnd w:id="40"/>
+      <w:bookmarkEnd w:id="39"/>
     </w:p>
     <w:p>
       <w:pPr>
@@ -15192,7 +15162,7 @@
         </w:rPr>
         <w:t xml:space="preserve">Refer to </w:t>
       </w:r>
-      <w:hyperlink r:id="rId15" w:history="1">
+      <w:hyperlink r:id="rId19" w:history="1">
         <w:r>
           <w:rPr>
             <w:rStyle w:val="Hyperlink"/>
@@ -15219,7 +15189,7 @@
           <w:lang w:val="en-US"/>
         </w:rPr>
       </w:pPr>
-      <w:bookmarkStart w:id="41" w:name="_Toc5088437"/>
+      <w:bookmarkStart w:id="40" w:name="_Toc5088437"/>
       <w:r>
         <w:rPr>
           <w:lang w:val="en-US"/>
@@ -15233,7 +15203,7 @@
       <w:r>
         <w:t>ecovery</w:t>
       </w:r>
-      <w:bookmarkEnd w:id="41"/>
+      <w:bookmarkEnd w:id="40"/>
       <w:proofErr w:type="spellEnd"/>
     </w:p>
     <w:p>
@@ -15243,7 +15213,7 @@
           <w:lang w:val="en-US"/>
         </w:rPr>
       </w:pPr>
-      <w:bookmarkStart w:id="42" w:name="_Toc5088438"/>
+      <w:bookmarkStart w:id="41" w:name="_Toc5088438"/>
       <w:r>
         <w:rPr>
           <w:lang w:val="en-US"/>
@@ -15262,7 +15232,7 @@
         </w:rPr>
         <w:t>ecovery</w:t>
       </w:r>
-      <w:bookmarkEnd w:id="42"/>
+      <w:bookmarkEnd w:id="41"/>
     </w:p>
     <w:p>
       <w:pPr>
@@ -15287,7 +15257,7 @@
           <w:lang w:val="en-US"/>
         </w:rPr>
       </w:pPr>
-      <w:bookmarkStart w:id="43" w:name="_Toc5088439"/>
+      <w:bookmarkStart w:id="42" w:name="_Toc5088439"/>
       <w:r>
         <w:rPr>
           <w:lang w:val="en-US"/>
@@ -15300,6 +15270,58 @@
       </w:r>
       <w:r>
         <w:t>ontinuity</w:t>
+      </w:r>
+      <w:bookmarkEnd w:id="42"/>
+      <w:proofErr w:type="spellEnd"/>
+    </w:p>
+    <w:p>
+      <w:pPr>
+        <w:rPr>
+          <w:lang w:val="en-US"/>
+        </w:rPr>
+      </w:pPr>
+      <w:r>
+        <w:rPr>
+          <w:sz w:val="18"/>
+          <w:szCs w:val="18"/>
+          <w:lang w:val="en-US"/>
+        </w:rPr>
+        <w:t>Refer to plan for OMNIA (link to be included).</w:t>
+      </w:r>
+    </w:p>
+    <w:p>
+      <w:pPr>
+        <w:pStyle w:val="Heading1"/>
+        <w:rPr>
+          <w:lang w:val="en-US"/>
+        </w:rPr>
+      </w:pPr>
+      <w:bookmarkStart w:id="43" w:name="_Toc5088440"/>
+      <w:r>
+        <w:rPr>
+          <w:lang w:val="en-US"/>
+        </w:rPr>
+        <w:lastRenderedPageBreak/>
+        <w:t xml:space="preserve">Service </w:t>
+      </w:r>
+      <w:r>
+        <w:rPr>
+          <w:lang w:val="en-US"/>
+        </w:rPr>
+        <w:t>l</w:t>
+      </w:r>
+      <w:r>
+        <w:rPr>
+          <w:lang w:val="en-US"/>
+        </w:rPr>
+        <w:t xml:space="preserve">evel </w:t>
+      </w:r>
+      <w:proofErr w:type="spellStart"/>
+      <w:r>
+        <w:t>a</w:t>
+      </w:r>
+      <w:r>
+        <w:t>greements</w:t>
       </w:r>
       <w:bookmarkEnd w:id="43"/>
       <w:proofErr w:type="spellEnd"/>
@@ -15307,6 +15329,8 @@
     <w:p>
       <w:pPr>
         <w:rPr>
+          <w:sz w:val="18"/>
+          <w:szCs w:val="18"/>
           <w:lang w:val="en-US"/>
         </w:rPr>
       </w:pPr>
@@ -15316,96 +15340,31 @@
           <w:szCs w:val="18"/>
           <w:lang w:val="en-US"/>
         </w:rPr>
-        <w:t>Refer to plan for OMNIA (link to be included).</w:t>
+        <w:t>No service level agreement (SLA) is established for this system.</w:t>
+      </w:r>
+      <w:r>
+        <w:rPr>
+          <w:sz w:val="18"/>
+          <w:szCs w:val="18"/>
+          <w:lang w:val="en-US"/>
+        </w:rPr>
+        <w:t xml:space="preserve"> Refer to SLA for OMNIA (link to be included).</w:t>
       </w:r>
     </w:p>
     <w:p>
       <w:pPr>
         <w:pStyle w:val="Heading1"/>
         <w:rPr>
-          <w:lang w:val="en-US"/>
+          <w:lang w:val="en-GB"/>
         </w:rPr>
       </w:pPr>
-      <w:bookmarkStart w:id="44" w:name="_Toc5088440"/>
-      <w:r>
-        <w:rPr>
-          <w:lang w:val="en-US"/>
-        </w:rPr>
-        <w:lastRenderedPageBreak/>
-        <w:t xml:space="preserve">Service </w:t>
-      </w:r>
-      <w:r>
-        <w:rPr>
-          <w:lang w:val="en-US"/>
-        </w:rPr>
-        <w:t>l</w:t>
-      </w:r>
-      <w:r>
-        <w:rPr>
-          <w:lang w:val="en-US"/>
-        </w:rPr>
-        <w:t xml:space="preserve">evel </w:t>
-      </w:r>
-      <w:proofErr w:type="spellStart"/>
-      <w:r>
-        <w:t>a</w:t>
-      </w:r>
-      <w:r>
-        <w:t>greements</w:t>
-      </w:r>
-      <w:bookmarkEnd w:id="44"/>
-      <w:proofErr w:type="spellEnd"/>
-    </w:p>
-    <w:p>
-      <w:pPr>
-        <w:rPr>
-          <w:sz w:val="18"/>
-          <w:szCs w:val="18"/>
-          <w:lang w:val="en-US"/>
-        </w:rPr>
-      </w:pPr>
-      <w:r>
-        <w:rPr>
-          <w:sz w:val="18"/>
-          <w:szCs w:val="18"/>
-          <w:lang w:val="en-US"/>
-        </w:rPr>
-        <w:t>No service level agreement (SLA) is established for this system.</w:t>
-      </w:r>
-      <w:r>
-        <w:rPr>
-          <w:sz w:val="18"/>
-          <w:szCs w:val="18"/>
-          <w:lang w:val="en-US"/>
-        </w:rPr>
-        <w:t xml:space="preserve"> Refer to SLA for OMNIA (link to be included).</w:t>
-      </w:r>
-    </w:p>
-    <w:p>
-      <w:pPr>
-        <w:pStyle w:val="Heading1"/>
-        <w:rPr>
-          <w:lang w:val="en-US"/>
-        </w:rPr>
-      </w:pPr>
-      <w:bookmarkStart w:id="45" w:name="_Toc5088441"/>
-      <w:r>
-        <w:rPr>
-          <w:lang w:val="en-US"/>
-        </w:rPr>
-        <w:t xml:space="preserve">Regulatory </w:t>
-      </w:r>
-      <w:r>
-        <w:rPr>
-          <w:lang w:val="en-US"/>
-        </w:rPr>
-        <w:t>c</w:t>
-      </w:r>
-      <w:r>
-        <w:rPr>
-          <w:lang w:val="en-US"/>
-        </w:rPr>
-        <w:t>ompliance</w:t>
+      <w:bookmarkStart w:id="44" w:name="_Toc5088441"/>
+      <w:bookmarkStart w:id="45" w:name="_Toc15510903"/>
+      <w:r>
+        <w:rPr>
+          <w:lang w:val="en-GB"/>
+        </w:rPr>
+        <w:t>How We Work</w:t>
       </w:r>
       <w:bookmarkEnd w:id="45"/>
     </w:p>
@@ -15413,21 +15372,15 @@
       <w:pPr>
         <w:pStyle w:val="Heading2"/>
         <w:rPr>
-          <w:lang w:val="en-US"/>
+          <w:lang w:val="en-GB"/>
         </w:rPr>
       </w:pPr>
-      <w:bookmarkStart w:id="46" w:name="_Toc5088442"/>
-      <w:r>
-        <w:rPr>
-          <w:lang w:val="en-US"/>
-        </w:rPr>
-        <w:t>S</w:t>
-      </w:r>
-      <w:r>
-        <w:rPr>
-          <w:lang w:val="en-US"/>
-        </w:rPr>
-        <w:t>arbanes-Oxley Act (SOX)</w:t>
+      <w:bookmarkStart w:id="46" w:name="_Toc15510904"/>
+      <w:r>
+        <w:rPr>
+          <w:lang w:val="en-GB"/>
+        </w:rPr>
+        <w:t>Omnia Data Engineering teams</w:t>
       </w:r>
       <w:bookmarkEnd w:id="46"/>
     </w:p>
@@ -15446,14 +15399,249 @@
           <w:szCs w:val="18"/>
           <w:lang w:val="en-GB"/>
         </w:rPr>
+        <w:t xml:space="preserve">For common Data Engineering practices, see </w:t>
+      </w:r>
+      <w:hyperlink r:id="rId20" w:history="1">
+        <w:r>
+          <w:rPr>
+            <w:rStyle w:val="Hyperlink"/>
+            <w:sz w:val="18"/>
+            <w:szCs w:val="18"/>
+            <w:lang w:val="en-GB"/>
+          </w:rPr>
+          <w:t>this wiki page</w:t>
+        </w:r>
+      </w:hyperlink>
+      <w:r>
+        <w:rPr>
+          <w:sz w:val="18"/>
+          <w:szCs w:val="18"/>
+          <w:lang w:val="en-GB"/>
+        </w:rPr>
+        <w:t>.</w:t>
+      </w:r>
+    </w:p>
+    <w:p>
+      <w:pPr>
+        <w:spacing w:after="0" w:line="240" w:lineRule="auto"/>
+        <w:rPr>
+          <w:sz w:val="18"/>
+          <w:szCs w:val="18"/>
+          <w:lang w:val="en-GB"/>
+        </w:rPr>
+      </w:pPr>
+    </w:p>
+    <w:p>
+      <w:pPr>
+        <w:pStyle w:val="Heading2"/>
+        <w:rPr>
+          <w:lang w:val="en-GB"/>
+        </w:rPr>
+      </w:pPr>
+      <w:r>
+        <w:rPr>
+          <w:lang w:val="en-GB"/>
+        </w:rPr>
+        <w:t>Team Specific Practices</w:t>
+      </w:r>
+    </w:p>
+    <w:p>
+      <w:pPr>
+        <w:rPr>
+          <w:sz w:val="18"/>
+          <w:szCs w:val="18"/>
+          <w:lang w:val="en-GB"/>
+        </w:rPr>
+      </w:pPr>
+      <w:r>
+        <w:rPr>
+          <w:sz w:val="18"/>
+          <w:szCs w:val="18"/>
+          <w:highlight w:val="yellow"/>
+          <w:lang w:val="en-GB"/>
+        </w:rPr>
+        <w:t>Enter team specific working practices</w:t>
+      </w:r>
+    </w:p>
+    <w:p>
+      <w:pPr>
+        <w:pStyle w:val="Heading2"/>
+        <w:rPr>
+          <w:lang w:val="en-GB"/>
+        </w:rPr>
+      </w:pPr>
+      <w:r>
+        <w:rPr>
+          <w:lang w:val="en-GB"/>
+        </w:rPr>
+        <w:t>Agile method</w:t>
+      </w:r>
+    </w:p>
+    <w:p>
+      <w:pPr>
+        <w:spacing w:after="0" w:line="240" w:lineRule="auto"/>
+        <w:rPr>
+          <w:sz w:val="18"/>
+          <w:szCs w:val="18"/>
+          <w:highlight w:val="yellow"/>
+          <w:lang w:val="en-GB"/>
+        </w:rPr>
+      </w:pPr>
+      <w:r>
+        <w:rPr>
+          <w:sz w:val="18"/>
+          <w:szCs w:val="18"/>
+          <w:highlight w:val="yellow"/>
+          <w:lang w:val="en-GB"/>
+        </w:rPr>
+        <w:t xml:space="preserve">Enter agile </w:t>
+      </w:r>
+      <w:proofErr w:type="spellStart"/>
+      <w:r>
+        <w:rPr>
+          <w:sz w:val="18"/>
+          <w:szCs w:val="18"/>
+          <w:highlight w:val="yellow"/>
+          <w:lang w:val="en-GB"/>
+        </w:rPr>
+        <w:t>methodoligy</w:t>
+      </w:r>
+      <w:proofErr w:type="spellEnd"/>
+      <w:r>
+        <w:rPr>
+          <w:sz w:val="18"/>
+          <w:szCs w:val="18"/>
+          <w:highlight w:val="yellow"/>
+          <w:lang w:val="en-GB"/>
+        </w:rPr>
+        <w:t xml:space="preserve"> and practices e</w:t>
+      </w:r>
+      <w:bookmarkStart w:id="47" w:name="_GoBack"/>
+      <w:bookmarkEnd w:id="47"/>
+      <w:r>
+        <w:rPr>
+          <w:sz w:val="18"/>
+          <w:szCs w:val="18"/>
+          <w:highlight w:val="yellow"/>
+          <w:lang w:val="en-GB"/>
+        </w:rPr>
+        <w:t>.g.:</w:t>
+      </w:r>
+    </w:p>
+    <w:p>
+      <w:pPr>
+        <w:spacing w:after="0" w:line="240" w:lineRule="auto"/>
+        <w:rPr>
+          <w:sz w:val="18"/>
+          <w:szCs w:val="18"/>
+          <w:highlight w:val="yellow"/>
+          <w:lang w:val="en-GB"/>
+        </w:rPr>
+      </w:pPr>
+    </w:p>
+    <w:p>
+      <w:pPr>
+        <w:spacing w:after="0" w:line="240" w:lineRule="auto"/>
+        <w:rPr>
+          <w:sz w:val="18"/>
+          <w:szCs w:val="18"/>
+          <w:highlight w:val="yellow"/>
+          <w:lang w:val="en-GB"/>
+        </w:rPr>
+      </w:pPr>
+      <w:proofErr w:type="spellStart"/>
+      <w:r>
+        <w:rPr>
+          <w:sz w:val="18"/>
+          <w:szCs w:val="18"/>
+          <w:highlight w:val="yellow"/>
+          <w:lang w:val="en-GB"/>
+        </w:rPr>
+        <w:t>Omniators</w:t>
+      </w:r>
+      <w:proofErr w:type="spellEnd"/>
+      <w:r>
+        <w:rPr>
+          <w:sz w:val="18"/>
+          <w:szCs w:val="18"/>
+          <w:highlight w:val="yellow"/>
+          <w:lang w:val="en-GB"/>
+        </w:rPr>
+        <w:t xml:space="preserve"> works in 2-week iterations, with daily stand-ups every working day. Demo meetings are held after each iteration, with stakeholders and team members. Retrospective and review sessions are team internal. Backlog grooming includes team members and PO. All User Stories are estimated by team members. Tasks are organized and managed in Azure DevOps.</w:t>
+      </w:r>
+    </w:p>
+    <w:p>
+      <w:pPr>
+        <w:pStyle w:val="Heading1"/>
+        <w:rPr>
+          <w:lang w:val="en-US"/>
+        </w:rPr>
+      </w:pPr>
+      <w:r>
+        <w:rPr>
+          <w:lang w:val="en-US"/>
+        </w:rPr>
+        <w:t xml:space="preserve">Regulatory </w:t>
+      </w:r>
+      <w:r>
+        <w:rPr>
+          <w:lang w:val="en-US"/>
+        </w:rPr>
+        <w:t>c</w:t>
+      </w:r>
+      <w:r>
+        <w:rPr>
+          <w:lang w:val="en-US"/>
+        </w:rPr>
+        <w:t>ompliance</w:t>
+      </w:r>
+      <w:bookmarkEnd w:id="44"/>
+    </w:p>
+    <w:p>
+      <w:pPr>
+        <w:pStyle w:val="Heading2"/>
+        <w:rPr>
+          <w:lang w:val="en-US"/>
+        </w:rPr>
+      </w:pPr>
+      <w:bookmarkStart w:id="48" w:name="_Toc5088442"/>
+      <w:r>
+        <w:rPr>
+          <w:lang w:val="en-US"/>
+        </w:rPr>
+        <w:t>S</w:t>
+      </w:r>
+      <w:r>
+        <w:rPr>
+          <w:lang w:val="en-US"/>
+        </w:rPr>
+        <w:t>arbanes-Oxley Act (SOX)</w:t>
+      </w:r>
+      <w:bookmarkEnd w:id="48"/>
+    </w:p>
+    <w:p>
+      <w:pPr>
+        <w:spacing w:after="0" w:line="240" w:lineRule="auto"/>
+        <w:rPr>
+          <w:sz w:val="18"/>
+          <w:szCs w:val="18"/>
+          <w:lang w:val="en-GB"/>
+        </w:rPr>
+      </w:pPr>
+      <w:r>
+        <w:rPr>
+          <w:sz w:val="18"/>
+          <w:szCs w:val="18"/>
+          <w:lang w:val="en-GB"/>
+        </w:rPr>
         <w:t>Not applicable.</w:t>
       </w:r>
     </w:p>
     <w:sectPr>
-      <w:headerReference w:type="default" r:id="rId16"/>
-      <w:footerReference w:type="default" r:id="rId17"/>
-      <w:headerReference w:type="first" r:id="rId18"/>
-      <w:footerReference w:type="first" r:id="rId19"/>
+      <w:headerReference w:type="default" r:id="rId21"/>
+      <w:footerReference w:type="default" r:id="rId22"/>
+      <w:headerReference w:type="first" r:id="rId23"/>
+      <w:footerReference w:type="first" r:id="rId24"/>
       <w:pgSz w:w="11906" w:h="16838" w:code="9"/>
       <w:pgMar w:top="1418" w:right="1134" w:bottom="1701" w:left="1134" w:header="709" w:footer="454" w:gutter="0"/>
       <w:cols w:space="708"/>
@@ -15511,6 +15699,7 @@
         <w:id w:val="-649601756"/>
         <w:lock w:val="sdtContentLocked"/>
       </w:sdtPr>
+      <w:sdtEndPr/>
       <w:sdtContent>
         <w:r>
           <w:rPr>
@@ -15540,6 +15729,7 @@
         <w:id w:val="728340848"/>
         <w:lock w:val="sdtLocked"/>
       </w:sdtPr>
+      <w:sdtEndPr/>
       <w:sdtContent>
         <w:r>
           <w:rPr>
@@ -18612,10 +18802,20 @@
 </file>
 
 <file path=customXml/item2.xml><?xml version="1.0" encoding="utf-8"?>
-<b:Sources xmlns:b="http://schemas.openxmlformats.org/officeDocument/2006/bibliography" xmlns="http://schemas.openxmlformats.org/officeDocument/2006/bibliography" SelectedStyle="\APASixthEditionOfficeOnline.xsl" StyleName="APA" Version="6"/>
+<?mso-contentType ?>
+<FormTemplates xmlns="http://schemas.microsoft.com/sharepoint/v3/contenttype/forms">
+  <Display>DocumentLibraryForm</Display>
+  <Edit>DocumentLibraryForm</Edit>
+  <New>DocumentLibraryForm</New>
+</FormTemplates>
 </file>
 
 <file path=customXml/item3.xml><?xml version="1.0" encoding="utf-8"?>
+<?mso-contentType ?>
+<SharedContentType xmlns="Microsoft.SharePoint.Taxonomy.ContentTypeSync" SourceId="02f74cf1-ae9f-400d-bc52-3bcd3a9e177f" ContentTypeId="0x0101" PreviousValue="false"/>
+</file>
+
+<file path=customXml/item4.xml><?xml version="1.0" encoding="utf-8"?>
 <ct:contentTypeSchema xmlns:ct="http://schemas.microsoft.com/office/2006/metadata/contentType" xmlns:ma="http://schemas.microsoft.com/office/2006/metadata/properties/metaAttributes" ct:_="" ma:_="" ma:contentTypeName="Document" ma:contentTypeID="0x010100C33BE0CD86BB214F936A29CE452B8450" ma:contentTypeVersion="14" ma:contentTypeDescription="Create a new document." ma:contentTypeScope="" ma:versionID="fd8665971cfb8f0e00e453f535640ee1">
   <xsd:schema xmlns:xsd="http://www.w3.org/2001/XMLSchema" xmlns:xs="http://www.w3.org/2001/XMLSchema" xmlns:p="http://schemas.microsoft.com/office/2006/metadata/properties" xmlns:ns2="ae157709-cd50-4889-a504-b28f509cfae4" xmlns:ns3="3f233f67-3f71-470b-9131-0a7219f3dc81" targetNamespace="http://schemas.microsoft.com/office/2006/metadata/properties" ma:root="true" ma:fieldsID="93ef869b7de6d8af3cb6f51bfa6b75db" ns2:_="" ns3:_="">
     <xsd:import namespace="ae157709-cd50-4889-a504-b28f509cfae4"/>
@@ -18818,24 +19018,14 @@
 </ct:contentTypeSchema>
 </file>
 
-<file path=customXml/item4.xml><?xml version="1.0" encoding="utf-8"?>
-<?mso-contentType ?>
-<SharedContentType xmlns="Microsoft.SharePoint.Taxonomy.ContentTypeSync" SourceId="02f74cf1-ae9f-400d-bc52-3bcd3a9e177f" ContentTypeId="0x0101" PreviousValue="false"/>
-</file>
-
 <file path=customXml/item5.xml><?xml version="1.0" encoding="utf-8"?>
-<?mso-contentType ?>
-<FormTemplates xmlns="http://schemas.microsoft.com/sharepoint/v3/contenttype/forms">
-  <Display>DocumentLibraryForm</Display>
-  <Edit>DocumentLibraryForm</Edit>
-  <New>DocumentLibraryForm</New>
-</FormTemplates>
+<p:properties xmlns:p="http://schemas.microsoft.com/office/2006/metadata/properties" xmlns:xsi="http://www.w3.org/2001/XMLSchema-instance" xmlns:pc="http://schemas.microsoft.com/office/infopath/2007/PartnerControls">
+  <documentManagement/>
+</p:properties>
 </file>
 
 <file path=customXml/item6.xml><?xml version="1.0" encoding="utf-8"?>
-<p:properties xmlns:p="http://schemas.microsoft.com/office/2006/metadata/properties" xmlns:xsi="http://www.w3.org/2001/XMLSchema-instance" xmlns:pc="http://schemas.microsoft.com/office/infopath/2007/PartnerControls">
-  <documentManagement/>
-</p:properties>
+<b:Sources xmlns:b="http://schemas.openxmlformats.org/officeDocument/2006/bibliography" xmlns="http://schemas.openxmlformats.org/officeDocument/2006/bibliography" SelectedStyle="\APASixthEditionOfficeOnline.xsl" StyleName="APA" Version="6"/>
 </file>
 
 <file path=customXml/itemProps1.xml><?xml version="1.0" encoding="utf-8"?>
@@ -18845,25 +19035,53 @@
 </file>
 
 <file path=customXml/itemProps2.xml><?xml version="1.0" encoding="utf-8"?>
-<ds:datastoreItem xmlns:ds="http://schemas.openxmlformats.org/officeDocument/2006/customXml" ds:itemID="{DE89F064-304E-4B3C-B4F6-44D6FFAFDB3D}">
+<ds:datastoreItem xmlns:ds="http://schemas.openxmlformats.org/officeDocument/2006/customXml" ds:itemID="{543A4754-71E3-49ED-A6CC-0B89048C967A}">
   <ds:schemaRefs>
-    <ds:schemaRef ds:uri="http://schemas.openxmlformats.org/officeDocument/2006/bibliography"/>
+    <ds:schemaRef ds:uri="http://schemas.microsoft.com/sharepoint/v3/contenttype/forms"/>
   </ds:schemaRefs>
 </ds:datastoreItem>
 </file>
 
 <file path=customXml/itemProps3.xml><?xml version="1.0" encoding="utf-8"?>
-<ds:datastoreItem xmlns:ds="http://schemas.openxmlformats.org/officeDocument/2006/customXml" ds:itemID="{E0E4CC43-FB60-4BA6-A446-EDF24A64028A}"/>
+<ds:datastoreItem xmlns:ds="http://schemas.openxmlformats.org/officeDocument/2006/customXml" ds:itemID="{59FD98C4-3238-4F52-9289-72C26294948A}">
+  <ds:schemaRefs>
+    <ds:schemaRef ds:uri="Microsoft.SharePoint.Taxonomy.ContentTypeSync"/>
+  </ds:schemaRefs>
+</ds:datastoreItem>
 </file>
 
 <file path=customXml/itemProps4.xml><?xml version="1.0" encoding="utf-8"?>
-<ds:datastoreItem xmlns:ds="http://schemas.openxmlformats.org/officeDocument/2006/customXml" ds:itemID="{59FD98C4-3238-4F52-9289-72C26294948A}"/>
+<ds:datastoreItem xmlns:ds="http://schemas.openxmlformats.org/officeDocument/2006/customXml" ds:itemID="{E0E4CC43-FB60-4BA6-A446-EDF24A64028A}">
+  <ds:schemaRefs>
+    <ds:schemaRef ds:uri="http://schemas.microsoft.com/office/2006/metadata/contentType"/>
+    <ds:schemaRef ds:uri="http://schemas.microsoft.com/office/2006/metadata/properties/metaAttributes"/>
+    <ds:schemaRef ds:uri="http://www.w3.org/2001/XMLSchema"/>
+    <ds:schemaRef ds:uri="http://schemas.microsoft.com/office/2006/metadata/properties"/>
+    <ds:schemaRef ds:uri="ae157709-cd50-4889-a504-b28f509cfae4"/>
+    <ds:schemaRef ds:uri="3f233f67-3f71-470b-9131-0a7219f3dc81"/>
+    <ds:schemaRef ds:uri="http://schemas.microsoft.com/office/2006/documentManagement/types"/>
+    <ds:schemaRef ds:uri="http://schemas.microsoft.com/office/infopath/2007/PartnerControls"/>
+    <ds:schemaRef ds:uri="http://schemas.openxmlformats.org/package/2006/metadata/core-properties"/>
+    <ds:schemaRef ds:uri="http://purl.org/dc/elements/1.1/"/>
+    <ds:schemaRef ds:uri="http://purl.org/dc/terms/"/>
+    <ds:schemaRef ds:uri="http://schemas.microsoft.com/internal/obd"/>
+  </ds:schemaRefs>
+</ds:datastoreItem>
 </file>
 
 <file path=customXml/itemProps5.xml><?xml version="1.0" encoding="utf-8"?>
-<ds:datastoreItem xmlns:ds="http://schemas.openxmlformats.org/officeDocument/2006/customXml" ds:itemID="{543A4754-71E3-49ED-A6CC-0B89048C967A}"/>
+<ds:datastoreItem xmlns:ds="http://schemas.openxmlformats.org/officeDocument/2006/customXml" ds:itemID="{5FA2FA43-5415-459C-949D-DC8A36068A4A}">
+  <ds:schemaRefs>
+    <ds:schemaRef ds:uri="http://schemas.microsoft.com/office/2006/metadata/properties"/>
+    <ds:schemaRef ds:uri="http://schemas.microsoft.com/office/infopath/2007/PartnerControls"/>
+  </ds:schemaRefs>
+</ds:datastoreItem>
 </file>
 
 <file path=customXml/itemProps6.xml><?xml version="1.0" encoding="utf-8"?>
-<ds:datastoreItem xmlns:ds="http://schemas.openxmlformats.org/officeDocument/2006/customXml" ds:itemID="{5FA2FA43-5415-459C-949D-DC8A36068A4A}"/>
+<ds:datastoreItem xmlns:ds="http://schemas.openxmlformats.org/officeDocument/2006/customXml" ds:itemID="{44A1946B-69B7-4D44-9530-F68FDC8C3A49}">
+  <ds:schemaRefs>
+    <ds:schemaRef ds:uri="http://schemas.openxmlformats.org/officeDocument/2006/bibliography"/>
+  </ds:schemaRefs>
+</ds:datastoreItem>
 </file>
</xml_diff>